<commit_message>
copy edit main text and update zenodo links in appendices
</commit_message>
<xml_diff>
--- a/manuscript/finaledit/MainTextRevision1.docx
+++ b/manuscript/finaledit/MainTextRevision1.docx
@@ -201,19 +201,7 @@
           <w:rPr>
             <w:rStyle w:val="Hyperlink"/>
           </w:rPr>
-          <w:t>https://doi.org/10.5281/zenodo.55398</w:t>
-        </w:r>
-        <w:r>
-          <w:rPr>
-            <w:rStyle w:val="Hyperlink"/>
-          </w:rPr>
-          <w:t>8</w:t>
-        </w:r>
-        <w:r>
-          <w:rPr>
-            <w:rStyle w:val="Hyperlink"/>
-          </w:rPr>
-          <w:t>0</w:t>
+          <w:t>https://doi.org/10.5281/zenodo.5539880</w:t>
         </w:r>
       </w:hyperlink>
       <w:r>
@@ -424,7 +412,13 @@
         <w:ind w:firstLine="720"/>
       </w:pPr>
       <w:r>
-        <w:t xml:space="preserve">Because the response of system-level function to species loss is partially determined by degree of functional redundancy in a community, processes that cause functional redundancy to change over time can have important consequences for the long-term maintenance of ecosystem function. </w:t>
+        <w:t xml:space="preserve">Because the response of system-level function to species loss is partially determined by </w:t>
+      </w:r>
+      <w:r>
+        <w:t xml:space="preserve">the </w:t>
+      </w:r>
+      <w:r>
+        <w:t xml:space="preserve">degree of functional redundancy in a community, processes that cause functional redundancy to change over time can have important consequences for the long-term maintenance of ecosystem function. </w:t>
       </w:r>
       <w:r>
         <w:t>C</w:t>
@@ -917,20 +911,26 @@
         <w:t xml:space="preserve"> bouts of</w:t>
       </w:r>
       <w:r>
-        <w:t xml:space="preserve"> live-</w:t>
-      </w:r>
-      <w:proofErr w:type="spellStart"/>
+        <w:t xml:space="preserve"> </w:t>
+      </w:r>
       <w:proofErr w:type="gramStart"/>
       <w:r>
-        <w:t>trapping</w:t>
-      </w:r>
-      <w:r>
-        <w:t>.E</w:t>
+        <w:t>live-trapping</w:t>
+      </w:r>
+      <w:proofErr w:type="gramEnd"/>
+      <w:r>
+        <w:t>.</w:t>
+      </w:r>
+      <w:r>
+        <w:t xml:space="preserve"> </w:t>
+      </w:r>
+      <w:proofErr w:type="gramStart"/>
+      <w:r>
+        <w:t>E</w:t>
       </w:r>
       <w:r>
         <w:t>ach</w:t>
       </w:r>
-      <w:proofErr w:type="spellEnd"/>
       <w:proofErr w:type="gramEnd"/>
       <w:r>
         <w:t xml:space="preserve"> individual captured is identified to species and weighed</w:t>
@@ -3277,14 +3277,17 @@
         <w:t>archived</w:t>
       </w:r>
       <w:r>
-        <w:t xml:space="preserve"> at </w:t>
+        <w:t xml:space="preserve"> </w:t>
+      </w:r>
+      <w:r>
+        <w:t xml:space="preserve">at </w:t>
       </w:r>
       <w:hyperlink r:id="rId12" w:history="1">
         <w:r>
           <w:rPr>
             <w:rStyle w:val="Hyperlink"/>
           </w:rPr>
-          <w:t>https://doi.org/10.5281/zenodo.5544362</w:t>
+          <w:t>https://doi.org/10.5281/zenodo.5544361</w:t>
         </w:r>
       </w:hyperlink>
       <w:r>
@@ -3295,7 +3298,7 @@
           <w:rPr>
             <w:rStyle w:val="Hyperlink"/>
           </w:rPr>
-          <w:t>https://doi.org/10.5281/zenodo.5539881</w:t>
+          <w:t>https://doi.org/10.5281/zenodo.5539880</w:t>
         </w:r>
       </w:hyperlink>
       <w:r>

</xml_diff>